<commit_message>
Revisão para adequar ao PythonAnywhere.
</commit_message>
<xml_diff>
--- a/Notas de Desenvolvimento.docx
+++ b/Notas de Desenvolvimento.docx
@@ -5097,11 +5097,6 @@
         </w:rPr>
         <w:t xml:space="preserve">  </w:t>
       </w:r>
-    </w:p>
-    <w:p>
-      <w:pPr>
-        <w:pStyle w:val="NormalWeb"/>
-      </w:pPr>
     </w:p>
     <w:p>
       <w:pPr>

</xml_diff>